<commit_message>
[REVISIONS] After revision from Prof Jeff Hora.
</commit_message>
<xml_diff>
--- a/00 HB-FRONT.docx
+++ b/00 HB-FRONT.docx
@@ -13,6 +13,80 @@
           <w:szCs w:val="24"/>
         </w:rPr>
       </w:pPr>
+    </w:p>
+    <w:p>
+      <w:pPr>
+        <w:pStyle w:val="NoSpacing"/>
+        <w:jc w:val="center"/>
+        <w:rPr>
+          <w:rFonts w:ascii="Times New Roman" w:hAnsi="Times New Roman" w:cs="Times New Roman"/>
+          <w:b/>
+          <w:sz w:val="24"/>
+          <w:szCs w:val="24"/>
+        </w:rPr>
+      </w:pPr>
+    </w:p>
+    <w:p>
+      <w:pPr>
+        <w:pStyle w:val="NoSpacing"/>
+        <w:jc w:val="center"/>
+        <w:rPr>
+          <w:rFonts w:ascii="Times New Roman" w:hAnsi="Times New Roman" w:cs="Times New Roman"/>
+          <w:b/>
+          <w:sz w:val="24"/>
+          <w:szCs w:val="24"/>
+        </w:rPr>
+      </w:pPr>
+    </w:p>
+    <w:p>
+      <w:pPr>
+        <w:pStyle w:val="NoSpacing"/>
+        <w:jc w:val="center"/>
+        <w:rPr>
+          <w:rFonts w:ascii="Times New Roman" w:hAnsi="Times New Roman" w:cs="Times New Roman"/>
+          <w:b/>
+          <w:sz w:val="24"/>
+          <w:szCs w:val="24"/>
+        </w:rPr>
+      </w:pPr>
+    </w:p>
+    <w:p>
+      <w:pPr>
+        <w:pStyle w:val="NoSpacing"/>
+        <w:jc w:val="center"/>
+        <w:rPr>
+          <w:rFonts w:ascii="Times New Roman" w:hAnsi="Times New Roman" w:cs="Times New Roman"/>
+          <w:b/>
+          <w:sz w:val="24"/>
+          <w:szCs w:val="24"/>
+        </w:rPr>
+      </w:pPr>
+      <w:bookmarkStart w:id="0" w:name="_GoBack"/>
+      <w:bookmarkEnd w:id="0"/>
+    </w:p>
+    <w:p>
+      <w:pPr>
+        <w:pStyle w:val="NoSpacing"/>
+        <w:jc w:val="center"/>
+        <w:rPr>
+          <w:rFonts w:ascii="Times New Roman" w:hAnsi="Times New Roman" w:cs="Times New Roman"/>
+          <w:b/>
+          <w:sz w:val="24"/>
+          <w:szCs w:val="24"/>
+        </w:rPr>
+      </w:pPr>
+    </w:p>
+    <w:p>
+      <w:pPr>
+        <w:pStyle w:val="NoSpacing"/>
+        <w:jc w:val="center"/>
+        <w:rPr>
+          <w:rFonts w:ascii="Times New Roman" w:hAnsi="Times New Roman" w:cs="Times New Roman"/>
+          <w:b/>
+          <w:sz w:val="24"/>
+          <w:szCs w:val="24"/>
+        </w:rPr>
+      </w:pPr>
       <w:r>
         <w:rPr>
           <w:rFonts w:ascii="Times New Roman" w:hAnsi="Times New Roman" w:cs="Times New Roman"/>
@@ -20,7 +94,7 @@
           <w:sz w:val="24"/>
           <w:szCs w:val="24"/>
         </w:rPr>
-        <w:t xml:space="preserve">INTEGRATION OF OPENCV AND CYCLONE V HYBRID ARM AND FPGA </w:t>
+        <w:t xml:space="preserve">INTEGRATION OF OPENCV AND CYCLONE V HYBRID ARM </w:t>
       </w:r>
     </w:p>
     <w:p>
@@ -41,7 +115,7 @@
           <w:sz w:val="24"/>
           <w:szCs w:val="24"/>
         </w:rPr>
-        <w:t>SYSTEM ON A CHIP FOR FACE DETECTION APPLICATION</w:t>
+        <w:t xml:space="preserve">AND FPGA SYSTEM ON A CHIP FOR FACE </w:t>
       </w:r>
     </w:p>
     <w:p>
@@ -50,93 +124,127 @@
         <w:jc w:val="center"/>
         <w:rPr>
           <w:rFonts w:ascii="Times New Roman" w:hAnsi="Times New Roman" w:cs="Times New Roman"/>
-          <w:sz w:val="24"/>
-          <w:szCs w:val="24"/>
-        </w:rPr>
-      </w:pPr>
-    </w:p>
-    <w:p>
-      <w:pPr>
-        <w:pStyle w:val="NoSpacing"/>
-        <w:jc w:val="center"/>
-        <w:rPr>
-          <w:rFonts w:ascii="Times New Roman" w:hAnsi="Times New Roman" w:cs="Times New Roman"/>
-          <w:sz w:val="24"/>
-          <w:szCs w:val="24"/>
-        </w:rPr>
-      </w:pPr>
-    </w:p>
-    <w:p>
-      <w:pPr>
-        <w:pStyle w:val="NoSpacing"/>
-        <w:jc w:val="center"/>
-        <w:rPr>
-          <w:rFonts w:ascii="Times New Roman" w:hAnsi="Times New Roman" w:cs="Times New Roman"/>
-          <w:sz w:val="24"/>
-          <w:szCs w:val="24"/>
-        </w:rPr>
-      </w:pPr>
-    </w:p>
-    <w:p>
-      <w:pPr>
-        <w:pStyle w:val="NoSpacing"/>
-        <w:jc w:val="center"/>
-        <w:rPr>
-          <w:rFonts w:ascii="Times New Roman" w:hAnsi="Times New Roman" w:cs="Times New Roman"/>
-          <w:sz w:val="24"/>
-          <w:szCs w:val="24"/>
-        </w:rPr>
-      </w:pPr>
-    </w:p>
-    <w:p>
-      <w:pPr>
-        <w:pStyle w:val="NoSpacing"/>
-        <w:jc w:val="center"/>
-        <w:rPr>
-          <w:rFonts w:ascii="Times New Roman" w:hAnsi="Times New Roman" w:cs="Times New Roman"/>
-          <w:sz w:val="24"/>
-          <w:szCs w:val="24"/>
-        </w:rPr>
-      </w:pPr>
-      <w:proofErr w:type="gramStart"/>
+          <w:b/>
+          <w:sz w:val="24"/>
+          <w:szCs w:val="24"/>
+        </w:rPr>
+      </w:pPr>
       <w:r>
         <w:rPr>
           <w:rFonts w:ascii="Times New Roman" w:hAnsi="Times New Roman" w:cs="Times New Roman"/>
-          <w:sz w:val="24"/>
-          <w:szCs w:val="24"/>
-        </w:rPr>
-        <w:t>an</w:t>
+          <w:b/>
+          <w:sz w:val="24"/>
+          <w:szCs w:val="24"/>
+        </w:rPr>
+        <w:t>DETECTION APPLICATION</w:t>
       </w:r>
-      <w:proofErr w:type="gramEnd"/>
-    </w:p>
-    <w:p>
-      <w:pPr>
-        <w:pStyle w:val="NoSpacing"/>
-        <w:jc w:val="center"/>
-        <w:rPr>
-          <w:rFonts w:ascii="Times New Roman" w:hAnsi="Times New Roman" w:cs="Times New Roman"/>
-          <w:sz w:val="24"/>
-          <w:szCs w:val="24"/>
-        </w:rPr>
-      </w:pPr>
-    </w:p>
-    <w:p>
-      <w:pPr>
-        <w:pStyle w:val="NoSpacing"/>
-        <w:jc w:val="center"/>
-        <w:rPr>
-          <w:rFonts w:ascii="Times New Roman" w:hAnsi="Times New Roman" w:cs="Times New Roman"/>
-          <w:sz w:val="24"/>
-          <w:szCs w:val="24"/>
-        </w:rPr>
-      </w:pPr>
-    </w:p>
-    <w:p>
-      <w:pPr>
-        <w:pStyle w:val="NoSpacing"/>
-        <w:jc w:val="center"/>
-        <w:rPr>
-          <w:rFonts w:ascii="Times New Roman" w:hAnsi="Times New Roman" w:cs="Times New Roman"/>
+    </w:p>
+    <w:p>
+      <w:pPr>
+        <w:pStyle w:val="NoSpacing"/>
+        <w:jc w:val="center"/>
+        <w:rPr>
+          <w:rFonts w:ascii="Times New Roman" w:hAnsi="Times New Roman" w:cs="Times New Roman"/>
+          <w:sz w:val="24"/>
+          <w:szCs w:val="24"/>
+        </w:rPr>
+      </w:pPr>
+    </w:p>
+    <w:p>
+      <w:pPr>
+        <w:pStyle w:val="NoSpacing"/>
+        <w:jc w:val="center"/>
+        <w:rPr>
+          <w:rFonts w:ascii="Times New Roman" w:hAnsi="Times New Roman" w:cs="Times New Roman"/>
+          <w:sz w:val="24"/>
+          <w:szCs w:val="24"/>
+        </w:rPr>
+      </w:pPr>
+    </w:p>
+    <w:p>
+      <w:pPr>
+        <w:pStyle w:val="NoSpacing"/>
+        <w:jc w:val="center"/>
+        <w:rPr>
+          <w:rFonts w:ascii="Times New Roman" w:hAnsi="Times New Roman" w:cs="Times New Roman"/>
+          <w:sz w:val="24"/>
+          <w:szCs w:val="24"/>
+        </w:rPr>
+      </w:pPr>
+    </w:p>
+    <w:p>
+      <w:pPr>
+        <w:pStyle w:val="NoSpacing"/>
+        <w:jc w:val="center"/>
+        <w:rPr>
+          <w:rFonts w:ascii="Times New Roman" w:hAnsi="Times New Roman" w:cs="Times New Roman"/>
+          <w:sz w:val="24"/>
+          <w:szCs w:val="24"/>
+        </w:rPr>
+      </w:pPr>
+    </w:p>
+    <w:p>
+      <w:pPr>
+        <w:pStyle w:val="NoSpacing"/>
+        <w:jc w:val="center"/>
+        <w:rPr>
+          <w:rFonts w:ascii="Times New Roman" w:hAnsi="Times New Roman" w:cs="Times New Roman"/>
+          <w:sz w:val="24"/>
+          <w:szCs w:val="24"/>
+        </w:rPr>
+      </w:pPr>
+    </w:p>
+    <w:p>
+      <w:pPr>
+        <w:pStyle w:val="NoSpacing"/>
+        <w:jc w:val="center"/>
+        <w:rPr>
+          <w:rFonts w:ascii="Times New Roman" w:hAnsi="Times New Roman" w:cs="Times New Roman"/>
+          <w:sz w:val="24"/>
+          <w:szCs w:val="24"/>
+        </w:rPr>
+      </w:pPr>
+    </w:p>
+    <w:p>
+      <w:pPr>
+        <w:pStyle w:val="NoSpacing"/>
+        <w:jc w:val="center"/>
+        <w:rPr>
+          <w:rFonts w:ascii="Times New Roman" w:hAnsi="Times New Roman" w:cs="Times New Roman"/>
+          <w:sz w:val="24"/>
+          <w:szCs w:val="24"/>
+        </w:rPr>
+      </w:pPr>
+    </w:p>
+    <w:p>
+      <w:pPr>
+        <w:pStyle w:val="NoSpacing"/>
+        <w:jc w:val="center"/>
+        <w:rPr>
+          <w:rFonts w:ascii="Times New Roman" w:hAnsi="Times New Roman" w:cs="Times New Roman"/>
+          <w:sz w:val="24"/>
+          <w:szCs w:val="24"/>
+        </w:rPr>
+      </w:pPr>
+    </w:p>
+    <w:p>
+      <w:pPr>
+        <w:pStyle w:val="NoSpacing"/>
+        <w:jc w:val="center"/>
+        <w:rPr>
+          <w:rFonts w:ascii="Times New Roman" w:hAnsi="Times New Roman" w:cs="Times New Roman"/>
+          <w:sz w:val="24"/>
+          <w:szCs w:val="24"/>
+        </w:rPr>
+      </w:pPr>
+    </w:p>
+    <w:p>
+      <w:pPr>
+        <w:spacing w:after="0" w:line="240" w:lineRule="auto"/>
+        <w:jc w:val="center"/>
+        <w:rPr>
+          <w:rFonts w:ascii="Times New Roman" w:hAnsi="Times New Roman" w:cs="Times New Roman"/>
+          <w:b/>
           <w:sz w:val="24"/>
           <w:szCs w:val="24"/>
         </w:rPr>
@@ -144,84 +252,20 @@
       <w:r>
         <w:rPr>
           <w:rFonts w:ascii="Times New Roman" w:hAnsi="Times New Roman" w:cs="Times New Roman"/>
-          <w:sz w:val="24"/>
-          <w:szCs w:val="24"/>
-        </w:rPr>
-        <w:t>UNDERGRADUATE THESIS PROPOSAL</w:t>
+          <w:b/>
+          <w:sz w:val="24"/>
+          <w:szCs w:val="24"/>
+        </w:rPr>
+        <w:t>COLLEGE OF ENGINEERING</w:t>
       </w:r>
     </w:p>
     <w:p>
       <w:pPr>
-        <w:pStyle w:val="NoSpacing"/>
-        <w:jc w:val="center"/>
-        <w:rPr>
-          <w:rFonts w:ascii="Times New Roman" w:hAnsi="Times New Roman" w:cs="Times New Roman"/>
-          <w:sz w:val="24"/>
-          <w:szCs w:val="24"/>
-        </w:rPr>
-      </w:pPr>
-    </w:p>
-    <w:p>
-      <w:pPr>
-        <w:pStyle w:val="NoSpacing"/>
-        <w:jc w:val="center"/>
-        <w:rPr>
-          <w:rFonts w:ascii="Times New Roman" w:hAnsi="Times New Roman" w:cs="Times New Roman"/>
-          <w:sz w:val="24"/>
-          <w:szCs w:val="24"/>
-        </w:rPr>
-      </w:pPr>
-    </w:p>
-    <w:p>
-      <w:pPr>
-        <w:pStyle w:val="NoSpacing"/>
-        <w:jc w:val="center"/>
-        <w:rPr>
-          <w:rFonts w:ascii="Times New Roman" w:hAnsi="Times New Roman" w:cs="Times New Roman"/>
-          <w:sz w:val="24"/>
-          <w:szCs w:val="24"/>
-        </w:rPr>
-      </w:pPr>
-    </w:p>
-    <w:p>
-      <w:pPr>
-        <w:pStyle w:val="NoSpacing"/>
-        <w:jc w:val="center"/>
-        <w:rPr>
-          <w:rFonts w:ascii="Times New Roman" w:hAnsi="Times New Roman" w:cs="Times New Roman"/>
-          <w:sz w:val="24"/>
-          <w:szCs w:val="24"/>
-        </w:rPr>
-      </w:pPr>
-    </w:p>
-    <w:p>
-      <w:pPr>
-        <w:pStyle w:val="NoSpacing"/>
-        <w:jc w:val="center"/>
-        <w:rPr>
-          <w:rFonts w:ascii="Times New Roman" w:hAnsi="Times New Roman" w:cs="Times New Roman"/>
-          <w:sz w:val="24"/>
-          <w:szCs w:val="24"/>
-        </w:rPr>
-      </w:pPr>
-    </w:p>
-    <w:p>
-      <w:pPr>
-        <w:pStyle w:val="NoSpacing"/>
-        <w:jc w:val="center"/>
-        <w:rPr>
-          <w:rFonts w:ascii="Times New Roman" w:hAnsi="Times New Roman" w:cs="Times New Roman"/>
-          <w:sz w:val="24"/>
-          <w:szCs w:val="24"/>
-        </w:rPr>
-      </w:pPr>
-    </w:p>
-    <w:p>
-      <w:pPr>
-        <w:pStyle w:val="NoSpacing"/>
-        <w:jc w:val="center"/>
-        <w:rPr>
-          <w:rFonts w:ascii="Times New Roman" w:hAnsi="Times New Roman" w:cs="Times New Roman"/>
+        <w:spacing w:after="0" w:line="240" w:lineRule="auto"/>
+        <w:jc w:val="center"/>
+        <w:rPr>
+          <w:rFonts w:ascii="Times New Roman" w:hAnsi="Times New Roman" w:cs="Times New Roman"/>
+          <w:b/>
           <w:sz w:val="24"/>
           <w:szCs w:val="24"/>
         </w:rPr>
@@ -229,18 +273,20 @@
       <w:r>
         <w:rPr>
           <w:rFonts w:ascii="Times New Roman" w:hAnsi="Times New Roman" w:cs="Times New Roman"/>
-          <w:sz w:val="24"/>
-          <w:szCs w:val="24"/>
-        </w:rPr>
-        <w:t>Presented to</w:t>
+          <w:b/>
+          <w:sz w:val="24"/>
+          <w:szCs w:val="24"/>
+        </w:rPr>
+        <w:t>MINDANAO STATE UNIVERSITY</w:t>
       </w:r>
     </w:p>
     <w:p>
       <w:pPr>
-        <w:pStyle w:val="NoSpacing"/>
-        <w:jc w:val="center"/>
-        <w:rPr>
-          <w:rFonts w:ascii="Times New Roman" w:hAnsi="Times New Roman" w:cs="Times New Roman"/>
+        <w:spacing w:after="0" w:line="240" w:lineRule="auto"/>
+        <w:jc w:val="center"/>
+        <w:rPr>
+          <w:rFonts w:ascii="Times New Roman" w:hAnsi="Times New Roman" w:cs="Times New Roman"/>
+          <w:b/>
           <w:sz w:val="24"/>
           <w:szCs w:val="24"/>
         </w:rPr>
@@ -248,10 +294,11 @@
       <w:r>
         <w:rPr>
           <w:rFonts w:ascii="Times New Roman" w:hAnsi="Times New Roman" w:cs="Times New Roman"/>
-          <w:sz w:val="24"/>
-          <w:szCs w:val="24"/>
-        </w:rPr>
-        <w:t>The Faculty of Electrical</w:t>
+          <w:b/>
+          <w:sz w:val="24"/>
+          <w:szCs w:val="24"/>
+        </w:rPr>
+        <w:t>ILIGAN INSTITUTE OF TECHNOLOGY</w:t>
       </w:r>
     </w:p>
     <w:p>
@@ -260,17 +307,15 @@
         <w:jc w:val="center"/>
         <w:rPr>
           <w:rFonts w:ascii="Times New Roman" w:hAnsi="Times New Roman" w:cs="Times New Roman"/>
-          <w:sz w:val="24"/>
-          <w:szCs w:val="24"/>
+          <w:b/>
         </w:rPr>
       </w:pPr>
       <w:r>
         <w:rPr>
           <w:rFonts w:ascii="Times New Roman" w:hAnsi="Times New Roman" w:cs="Times New Roman"/>
-          <w:sz w:val="24"/>
-          <w:szCs w:val="24"/>
-        </w:rPr>
-        <w:t>Electronics and Communications Engineering</w:t>
+          <w:b/>
+        </w:rPr>
+        <w:t>ILIGAN CITY</w:t>
       </w:r>
     </w:p>
     <w:p>
@@ -283,251 +328,79 @@
           <w:szCs w:val="24"/>
         </w:rPr>
       </w:pPr>
-      <w:r>
-        <w:rPr>
-          <w:rFonts w:ascii="Times New Roman" w:hAnsi="Times New Roman" w:cs="Times New Roman"/>
-          <w:sz w:val="24"/>
-          <w:szCs w:val="24"/>
-        </w:rPr>
-        <w:t>MSU – Iligan Institute of Technology</w:t>
-      </w:r>
-    </w:p>
-    <w:p>
-      <w:pPr>
-        <w:pStyle w:val="NoSpacing"/>
-        <w:jc w:val="center"/>
-        <w:rPr>
-          <w:rFonts w:ascii="Times New Roman" w:hAnsi="Times New Roman" w:cs="Times New Roman"/>
-          <w:sz w:val="24"/>
-          <w:szCs w:val="24"/>
-        </w:rPr>
-      </w:pPr>
-      <w:r>
-        <w:rPr>
-          <w:rFonts w:ascii="Times New Roman" w:hAnsi="Times New Roman" w:cs="Times New Roman"/>
-          <w:sz w:val="24"/>
-          <w:szCs w:val="24"/>
-        </w:rPr>
-        <w:t>Iligan City</w:t>
-      </w:r>
-    </w:p>
-    <w:p>
-      <w:pPr>
-        <w:pStyle w:val="NoSpacing"/>
-        <w:jc w:val="center"/>
-        <w:rPr>
-          <w:rFonts w:ascii="Times New Roman" w:hAnsi="Times New Roman" w:cs="Times New Roman"/>
-          <w:sz w:val="24"/>
-          <w:szCs w:val="24"/>
-        </w:rPr>
-      </w:pPr>
-    </w:p>
-    <w:p>
-      <w:pPr>
-        <w:pStyle w:val="NoSpacing"/>
-        <w:jc w:val="center"/>
-        <w:rPr>
-          <w:rFonts w:ascii="Times New Roman" w:hAnsi="Times New Roman" w:cs="Times New Roman"/>
-          <w:sz w:val="24"/>
-          <w:szCs w:val="24"/>
-        </w:rPr>
-      </w:pPr>
-    </w:p>
-    <w:p>
-      <w:pPr>
-        <w:pStyle w:val="NoSpacing"/>
-        <w:jc w:val="center"/>
-        <w:rPr>
-          <w:rFonts w:ascii="Times New Roman" w:hAnsi="Times New Roman" w:cs="Times New Roman"/>
-          <w:sz w:val="24"/>
-          <w:szCs w:val="24"/>
-        </w:rPr>
-      </w:pPr>
-    </w:p>
-    <w:p>
-      <w:pPr>
-        <w:pStyle w:val="NoSpacing"/>
-        <w:jc w:val="center"/>
-        <w:rPr>
-          <w:rFonts w:ascii="Times New Roman" w:hAnsi="Times New Roman" w:cs="Times New Roman"/>
-          <w:sz w:val="24"/>
-          <w:szCs w:val="24"/>
-        </w:rPr>
-      </w:pPr>
-    </w:p>
-    <w:p>
-      <w:pPr>
-        <w:pStyle w:val="NoSpacing"/>
-        <w:jc w:val="center"/>
-        <w:rPr>
-          <w:rFonts w:ascii="Times New Roman" w:hAnsi="Times New Roman" w:cs="Times New Roman"/>
-          <w:sz w:val="24"/>
-          <w:szCs w:val="24"/>
-        </w:rPr>
-      </w:pPr>
-    </w:p>
-    <w:p>
-      <w:pPr>
-        <w:pStyle w:val="NoSpacing"/>
-        <w:jc w:val="center"/>
-        <w:rPr>
-          <w:rFonts w:ascii="Times New Roman" w:hAnsi="Times New Roman" w:cs="Times New Roman"/>
-          <w:sz w:val="24"/>
-          <w:szCs w:val="24"/>
-        </w:rPr>
-      </w:pPr>
-      <w:r>
-        <w:rPr>
-          <w:rFonts w:ascii="Times New Roman" w:hAnsi="Times New Roman" w:cs="Times New Roman"/>
-          <w:sz w:val="24"/>
-          <w:szCs w:val="24"/>
-        </w:rPr>
-        <w:t>In partial fulfillment</w:t>
-      </w:r>
-    </w:p>
-    <w:p>
-      <w:pPr>
-        <w:pStyle w:val="NoSpacing"/>
-        <w:jc w:val="center"/>
-        <w:rPr>
-          <w:rFonts w:ascii="Times New Roman" w:hAnsi="Times New Roman" w:cs="Times New Roman"/>
-          <w:sz w:val="24"/>
-          <w:szCs w:val="24"/>
-        </w:rPr>
-      </w:pPr>
-      <w:r>
-        <w:rPr>
-          <w:rFonts w:ascii="Times New Roman" w:hAnsi="Times New Roman" w:cs="Times New Roman"/>
-          <w:sz w:val="24"/>
-          <w:szCs w:val="24"/>
-        </w:rPr>
-        <w:t>Of the requirements for the Degree</w:t>
-      </w:r>
-    </w:p>
-    <w:p>
-      <w:pPr>
-        <w:pStyle w:val="NoSpacing"/>
-        <w:jc w:val="center"/>
-        <w:rPr>
-          <w:rFonts w:ascii="Times New Roman" w:hAnsi="Times New Roman" w:cs="Times New Roman"/>
-          <w:sz w:val="24"/>
-          <w:szCs w:val="24"/>
-        </w:rPr>
-      </w:pPr>
-      <w:r>
-        <w:rPr>
-          <w:rFonts w:ascii="Times New Roman" w:hAnsi="Times New Roman" w:cs="Times New Roman"/>
-          <w:sz w:val="24"/>
-          <w:szCs w:val="24"/>
-        </w:rPr>
-        <w:t>BACHELOR O</w:t>
-      </w:r>
-      <w:r>
-        <w:rPr>
-          <w:rFonts w:ascii="Times New Roman" w:hAnsi="Times New Roman" w:cs="Times New Roman"/>
-          <w:sz w:val="24"/>
-          <w:szCs w:val="24"/>
-        </w:rPr>
-        <w:t>F</w:t>
-      </w:r>
-      <w:r>
-        <w:rPr>
-          <w:rFonts w:ascii="Times New Roman" w:hAnsi="Times New Roman" w:cs="Times New Roman"/>
-          <w:sz w:val="24"/>
-          <w:szCs w:val="24"/>
-        </w:rPr>
-        <w:t xml:space="preserve"> SCIENCE IN ELECTRONICS AND</w:t>
-      </w:r>
-    </w:p>
-    <w:p>
-      <w:pPr>
-        <w:pStyle w:val="NoSpacing"/>
-        <w:jc w:val="center"/>
-        <w:rPr>
-          <w:rFonts w:ascii="Times New Roman" w:hAnsi="Times New Roman" w:cs="Times New Roman"/>
-          <w:sz w:val="24"/>
-          <w:szCs w:val="24"/>
-        </w:rPr>
-      </w:pPr>
-      <w:r>
-        <w:rPr>
-          <w:rFonts w:ascii="Times New Roman" w:hAnsi="Times New Roman" w:cs="Times New Roman"/>
-          <w:sz w:val="24"/>
-          <w:szCs w:val="24"/>
-        </w:rPr>
-        <w:t>COMMUNICATIONS ENGINEERING</w:t>
-      </w:r>
-    </w:p>
-    <w:p>
-      <w:pPr>
-        <w:pStyle w:val="NoSpacing"/>
-        <w:jc w:val="center"/>
-        <w:rPr>
-          <w:rFonts w:ascii="Times New Roman" w:hAnsi="Times New Roman" w:cs="Times New Roman"/>
-          <w:sz w:val="24"/>
-          <w:szCs w:val="24"/>
-        </w:rPr>
-      </w:pPr>
-    </w:p>
-    <w:p>
-      <w:pPr>
-        <w:pStyle w:val="NoSpacing"/>
-        <w:jc w:val="center"/>
-        <w:rPr>
-          <w:rFonts w:ascii="Times New Roman" w:hAnsi="Times New Roman" w:cs="Times New Roman"/>
-          <w:sz w:val="24"/>
-          <w:szCs w:val="24"/>
-        </w:rPr>
-      </w:pPr>
-    </w:p>
-    <w:p>
-      <w:pPr>
-        <w:pStyle w:val="NoSpacing"/>
-        <w:jc w:val="center"/>
-        <w:rPr>
-          <w:rFonts w:ascii="Times New Roman" w:hAnsi="Times New Roman" w:cs="Times New Roman"/>
-          <w:sz w:val="24"/>
-          <w:szCs w:val="24"/>
-        </w:rPr>
-      </w:pPr>
-    </w:p>
-    <w:p>
-      <w:pPr>
-        <w:pStyle w:val="NoSpacing"/>
-        <w:jc w:val="center"/>
-        <w:rPr>
-          <w:rFonts w:ascii="Times New Roman" w:hAnsi="Times New Roman" w:cs="Times New Roman"/>
-          <w:sz w:val="24"/>
-          <w:szCs w:val="24"/>
-        </w:rPr>
-      </w:pPr>
-    </w:p>
-    <w:p>
-      <w:pPr>
-        <w:pStyle w:val="NoSpacing"/>
-        <w:jc w:val="center"/>
-        <w:rPr>
-          <w:rFonts w:ascii="Times New Roman" w:hAnsi="Times New Roman" w:cs="Times New Roman"/>
-          <w:sz w:val="24"/>
-          <w:szCs w:val="24"/>
-        </w:rPr>
-      </w:pPr>
-      <w:r>
-        <w:rPr>
-          <w:rFonts w:ascii="Times New Roman" w:hAnsi="Times New Roman" w:cs="Times New Roman"/>
-          <w:sz w:val="24"/>
-          <w:szCs w:val="24"/>
-        </w:rPr>
-        <w:t>Submitted by:</w:t>
-      </w:r>
-    </w:p>
-    <w:p>
-      <w:pPr>
-        <w:pStyle w:val="NoSpacing"/>
-        <w:jc w:val="center"/>
-        <w:rPr>
-          <w:rFonts w:ascii="Times New Roman" w:hAnsi="Times New Roman" w:cs="Times New Roman"/>
-          <w:b/>
+    </w:p>
+    <w:p>
+      <w:pPr>
+        <w:pStyle w:val="NoSpacing"/>
+        <w:jc w:val="center"/>
+        <w:rPr>
+          <w:rFonts w:ascii="Times New Roman" w:hAnsi="Times New Roman" w:cs="Times New Roman"/>
+          <w:sz w:val="24"/>
+          <w:szCs w:val="24"/>
+        </w:rPr>
+      </w:pPr>
+    </w:p>
+    <w:p>
+      <w:pPr>
+        <w:pStyle w:val="NoSpacing"/>
+        <w:jc w:val="center"/>
+        <w:rPr>
+          <w:rFonts w:ascii="Times New Roman" w:hAnsi="Times New Roman" w:cs="Times New Roman"/>
+          <w:sz w:val="24"/>
+          <w:szCs w:val="24"/>
+        </w:rPr>
+      </w:pPr>
+    </w:p>
+    <w:p>
+      <w:pPr>
+        <w:pStyle w:val="NoSpacing"/>
+        <w:jc w:val="center"/>
+        <w:rPr>
+          <w:rFonts w:ascii="Times New Roman" w:hAnsi="Times New Roman" w:cs="Times New Roman"/>
+          <w:sz w:val="24"/>
+          <w:szCs w:val="24"/>
+        </w:rPr>
+      </w:pPr>
+    </w:p>
+    <w:p>
+      <w:pPr>
+        <w:pStyle w:val="NoSpacing"/>
+        <w:jc w:val="center"/>
+        <w:rPr>
+          <w:rFonts w:ascii="Times New Roman" w:hAnsi="Times New Roman" w:cs="Times New Roman"/>
+          <w:sz w:val="24"/>
+          <w:szCs w:val="24"/>
+        </w:rPr>
+      </w:pPr>
+    </w:p>
+    <w:p>
+      <w:pPr>
+        <w:pStyle w:val="NoSpacing"/>
+        <w:jc w:val="center"/>
+        <w:rPr>
+          <w:rFonts w:ascii="Times New Roman" w:hAnsi="Times New Roman" w:cs="Times New Roman"/>
+          <w:sz w:val="24"/>
+          <w:szCs w:val="24"/>
+        </w:rPr>
+      </w:pPr>
+    </w:p>
+    <w:p>
+      <w:pPr>
+        <w:pStyle w:val="NoSpacing"/>
+        <w:jc w:val="center"/>
+        <w:rPr>
+          <w:rFonts w:ascii="Times New Roman" w:hAnsi="Times New Roman" w:cs="Times New Roman"/>
+          <w:sz w:val="24"/>
+          <w:szCs w:val="24"/>
+        </w:rPr>
+      </w:pPr>
+    </w:p>
+    <w:p>
+      <w:pPr>
+        <w:pStyle w:val="NoSpacing"/>
+        <w:jc w:val="center"/>
+        <w:rPr>
+          <w:rFonts w:ascii="Times New Roman" w:hAnsi="Times New Roman" w:cs="Times New Roman"/>
           <w:sz w:val="24"/>
           <w:szCs w:val="24"/>
         </w:rPr>
@@ -596,81 +469,84 @@
           <w:szCs w:val="24"/>
         </w:rPr>
       </w:pPr>
+    </w:p>
+    <w:p>
+      <w:pPr>
+        <w:pStyle w:val="NoSpacing"/>
+        <w:jc w:val="center"/>
+        <w:rPr>
+          <w:rFonts w:ascii="Times New Roman" w:hAnsi="Times New Roman" w:cs="Times New Roman"/>
+          <w:sz w:val="24"/>
+          <w:szCs w:val="24"/>
+        </w:rPr>
+      </w:pPr>
+    </w:p>
+    <w:p>
+      <w:pPr>
+        <w:pStyle w:val="NoSpacing"/>
+        <w:jc w:val="center"/>
+        <w:rPr>
+          <w:rFonts w:ascii="Times New Roman" w:hAnsi="Times New Roman" w:cs="Times New Roman"/>
+          <w:sz w:val="24"/>
+          <w:szCs w:val="24"/>
+        </w:rPr>
+      </w:pPr>
+    </w:p>
+    <w:p>
+      <w:pPr>
+        <w:pStyle w:val="NoSpacing"/>
+        <w:jc w:val="center"/>
+        <w:rPr>
+          <w:rFonts w:ascii="Times New Roman" w:hAnsi="Times New Roman" w:cs="Times New Roman"/>
+          <w:sz w:val="24"/>
+          <w:szCs w:val="24"/>
+        </w:rPr>
+      </w:pPr>
+    </w:p>
+    <w:p>
+      <w:pPr>
+        <w:pStyle w:val="NoSpacing"/>
+        <w:jc w:val="center"/>
+        <w:rPr>
+          <w:rFonts w:ascii="Times New Roman" w:hAnsi="Times New Roman" w:cs="Times New Roman"/>
+          <w:sz w:val="24"/>
+          <w:szCs w:val="24"/>
+        </w:rPr>
+      </w:pPr>
+    </w:p>
+    <w:p>
+      <w:pPr>
+        <w:pStyle w:val="NoSpacing"/>
+        <w:jc w:val="center"/>
+        <w:rPr>
+          <w:rFonts w:ascii="Times New Roman" w:hAnsi="Times New Roman" w:cs="Times New Roman"/>
+          <w:sz w:val="24"/>
+          <w:szCs w:val="24"/>
+        </w:rPr>
+      </w:pPr>
+    </w:p>
+    <w:p>
+      <w:pPr>
+        <w:pStyle w:val="NoSpacing"/>
+        <w:jc w:val="center"/>
+        <w:rPr>
+          <w:rFonts w:ascii="Times New Roman" w:hAnsi="Times New Roman" w:cs="Times New Roman"/>
+          <w:b/>
+          <w:sz w:val="24"/>
+          <w:szCs w:val="24"/>
+        </w:rPr>
+      </w:pPr>
       <w:r>
         <w:rPr>
           <w:rFonts w:ascii="Times New Roman" w:hAnsi="Times New Roman" w:cs="Times New Roman"/>
-          <w:sz w:val="24"/>
-          <w:szCs w:val="24"/>
-        </w:rPr>
-        <w:t>Adviser</w:t>
+          <w:b/>
+          <w:sz w:val="24"/>
+          <w:szCs w:val="24"/>
+        </w:rPr>
+        <w:t>March 2014</w:t>
       </w:r>
     </w:p>
-    <w:p>
-      <w:pPr>
-        <w:pStyle w:val="NoSpacing"/>
-        <w:jc w:val="center"/>
-        <w:rPr>
-          <w:rFonts w:ascii="Times New Roman" w:hAnsi="Times New Roman" w:cs="Times New Roman"/>
-          <w:b/>
-          <w:sz w:val="24"/>
-          <w:szCs w:val="24"/>
-        </w:rPr>
-      </w:pPr>
-      <w:r>
-        <w:rPr>
-          <w:rFonts w:ascii="Times New Roman" w:hAnsi="Times New Roman" w:cs="Times New Roman"/>
-          <w:b/>
-          <w:sz w:val="24"/>
-          <w:szCs w:val="24"/>
-        </w:rPr>
-        <w:t>PROF. JEFFERSON A. HORA</w:t>
-      </w:r>
-    </w:p>
-    <w:p>
-      <w:pPr>
-        <w:pStyle w:val="NoSpacing"/>
-        <w:jc w:val="center"/>
-        <w:rPr>
-          <w:rFonts w:ascii="Times New Roman" w:hAnsi="Times New Roman" w:cs="Times New Roman"/>
-          <w:sz w:val="24"/>
-          <w:szCs w:val="24"/>
-        </w:rPr>
-      </w:pPr>
-    </w:p>
-    <w:p>
-      <w:pPr>
-        <w:pStyle w:val="NoSpacing"/>
-        <w:jc w:val="center"/>
-        <w:rPr>
-          <w:rFonts w:ascii="Times New Roman" w:hAnsi="Times New Roman" w:cs="Times New Roman"/>
-          <w:sz w:val="24"/>
-          <w:szCs w:val="24"/>
-        </w:rPr>
-      </w:pPr>
-    </w:p>
-    <w:p>
-      <w:pPr>
-        <w:pStyle w:val="NoSpacing"/>
-        <w:jc w:val="center"/>
-        <w:rPr>
-          <w:rFonts w:ascii="Times New Roman" w:hAnsi="Times New Roman" w:cs="Times New Roman"/>
-          <w:sz w:val="24"/>
-          <w:szCs w:val="24"/>
-        </w:rPr>
-      </w:pPr>
-      <w:r>
-        <w:rPr>
-          <w:rFonts w:ascii="Times New Roman" w:hAnsi="Times New Roman" w:cs="Times New Roman"/>
-          <w:sz w:val="24"/>
-          <w:szCs w:val="24"/>
-        </w:rPr>
-        <w:t>March 14, 2014</w:t>
-      </w:r>
-    </w:p>
-    <w:p>
-      <w:bookmarkStart w:id="0" w:name="_GoBack"/>
-      <w:bookmarkEnd w:id="0"/>
-    </w:p>
+    <w:p/>
     <w:sectPr>
       <w:pgSz w:w="12240" w:h="15840"/>
       <w:pgMar w:top="1440" w:right="1440" w:bottom="1440" w:left="1440" w:header="720" w:footer="720" w:gutter="0"/>
@@ -1074,6 +950,10 @@
   <w:style w:type="paragraph" w:default="1" w:styleId="Normal">
     <w:name w:val="Normal"/>
     <w:qFormat/>
+    <w:rsid w:val="00991724"/>
+    <w:pPr>
+      <w:spacing w:after="200" w:line="276" w:lineRule="auto"/>
+    </w:pPr>
   </w:style>
   <w:style w:type="character" w:default="1" w:styleId="DefaultParagraphFont">
     <w:name w:val="Default Paragraph Font"/>

</xml_diff>